<commit_message>
add text in gojs model
</commit_message>
<xml_diff>
--- a/ProjAsia/NetDSL/netdsl/拓扑图方案.docx
+++ b/ProjAsia/NetDSL/netdsl/拓扑图方案.docx
@@ -496,6 +496,12 @@
             <w:insideH w:val="single" w:color="auto" w:sz="4" w:space="0"/>
             <w:insideV w:val="single" w:color="auto" w:sz="4" w:space="0"/>
           </w:tblBorders>
+          <w:tblCellMar>
+            <w:top w:w="0" w:type="dxa"/>
+            <w:left w:w="108" w:type="dxa"/>
+            <w:bottom w:w="0" w:type="dxa"/>
+            <w:right w:w="108" w:type="dxa"/>
+          </w:tblCellMar>
         </w:tblPrEx>
         <w:tc>
           <w:tcPr>
@@ -663,6 +669,12 @@
             <w:insideH w:val="single" w:color="auto" w:sz="4" w:space="0"/>
             <w:insideV w:val="single" w:color="auto" w:sz="4" w:space="0"/>
           </w:tblBorders>
+          <w:tblCellMar>
+            <w:top w:w="0" w:type="dxa"/>
+            <w:left w:w="108" w:type="dxa"/>
+            <w:bottom w:w="0" w:type="dxa"/>
+            <w:right w:w="108" w:type="dxa"/>
+          </w:tblCellMar>
         </w:tblPrEx>
         <w:tc>
           <w:tcPr>
@@ -866,6 +878,12 @@
             <w:insideH w:val="single" w:color="auto" w:sz="4" w:space="0"/>
             <w:insideV w:val="single" w:color="auto" w:sz="4" w:space="0"/>
           </w:tblBorders>
+          <w:tblCellMar>
+            <w:top w:w="0" w:type="dxa"/>
+            <w:left w:w="108" w:type="dxa"/>
+            <w:bottom w:w="0" w:type="dxa"/>
+            <w:right w:w="108" w:type="dxa"/>
+          </w:tblCellMar>
         </w:tblPrEx>
         <w:tc>
           <w:tcPr>
@@ -922,6 +940,12 @@
             <w:insideH w:val="single" w:color="auto" w:sz="4" w:space="0"/>
             <w:insideV w:val="single" w:color="auto" w:sz="4" w:space="0"/>
           </w:tblBorders>
+          <w:tblCellMar>
+            <w:top w:w="0" w:type="dxa"/>
+            <w:left w:w="108" w:type="dxa"/>
+            <w:bottom w:w="0" w:type="dxa"/>
+            <w:right w:w="108" w:type="dxa"/>
+          </w:tblCellMar>
         </w:tblPrEx>
         <w:tc>
           <w:tcPr>
@@ -994,6 +1018,12 @@
             <w:insideH w:val="single" w:color="auto" w:sz="4" w:space="0"/>
             <w:insideV w:val="single" w:color="auto" w:sz="4" w:space="0"/>
           </w:tblBorders>
+          <w:tblCellMar>
+            <w:top w:w="0" w:type="dxa"/>
+            <w:left w:w="108" w:type="dxa"/>
+            <w:bottom w:w="0" w:type="dxa"/>
+            <w:right w:w="108" w:type="dxa"/>
+          </w:tblCellMar>
         </w:tblPrEx>
         <w:tc>
           <w:tcPr>
@@ -1063,6 +1093,12 @@
             <w:insideH w:val="single" w:color="auto" w:sz="4" w:space="0"/>
             <w:insideV w:val="single" w:color="auto" w:sz="4" w:space="0"/>
           </w:tblBorders>
+          <w:tblCellMar>
+            <w:top w:w="0" w:type="dxa"/>
+            <w:left w:w="108" w:type="dxa"/>
+            <w:bottom w:w="0" w:type="dxa"/>
+            <w:right w:w="108" w:type="dxa"/>
+          </w:tblCellMar>
         </w:tblPrEx>
         <w:tc>
           <w:tcPr>
@@ -1156,6 +1192,12 @@
             <w:insideH w:val="single" w:color="auto" w:sz="4" w:space="0"/>
             <w:insideV w:val="single" w:color="auto" w:sz="4" w:space="0"/>
           </w:tblBorders>
+          <w:tblCellMar>
+            <w:top w:w="0" w:type="dxa"/>
+            <w:left w:w="108" w:type="dxa"/>
+            <w:bottom w:w="0" w:type="dxa"/>
+            <w:right w:w="108" w:type="dxa"/>
+          </w:tblCellMar>
         </w:tblPrEx>
         <w:tc>
           <w:tcPr>
@@ -1249,6 +1291,12 @@
             <w:insideH w:val="single" w:color="auto" w:sz="4" w:space="0"/>
             <w:insideV w:val="single" w:color="auto" w:sz="4" w:space="0"/>
           </w:tblBorders>
+          <w:tblCellMar>
+            <w:top w:w="0" w:type="dxa"/>
+            <w:left w:w="108" w:type="dxa"/>
+            <w:bottom w:w="0" w:type="dxa"/>
+            <w:right w:w="108" w:type="dxa"/>
+          </w:tblCellMar>
         </w:tblPrEx>
         <w:trPr>
           <w:trHeight w:val="392" w:hRule="atLeast"/>
@@ -1368,6 +1416,12 @@
             <w:insideH w:val="single" w:color="auto" w:sz="4" w:space="0"/>
             <w:insideV w:val="single" w:color="auto" w:sz="4" w:space="0"/>
           </w:tblBorders>
+          <w:tblCellMar>
+            <w:top w:w="0" w:type="dxa"/>
+            <w:left w:w="108" w:type="dxa"/>
+            <w:bottom w:w="0" w:type="dxa"/>
+            <w:right w:w="108" w:type="dxa"/>
+          </w:tblCellMar>
         </w:tblPrEx>
         <w:tc>
           <w:tcPr>
@@ -1482,6 +1536,12 @@
             <w:insideH w:val="single" w:color="auto" w:sz="4" w:space="0"/>
             <w:insideV w:val="single" w:color="auto" w:sz="4" w:space="0"/>
           </w:tblBorders>
+          <w:tblCellMar>
+            <w:top w:w="0" w:type="dxa"/>
+            <w:left w:w="108" w:type="dxa"/>
+            <w:bottom w:w="0" w:type="dxa"/>
+            <w:right w:w="108" w:type="dxa"/>
+          </w:tblCellMar>
         </w:tblPrEx>
         <w:tc>
           <w:tcPr>
@@ -1538,6 +1598,12 @@
             <w:insideH w:val="single" w:color="auto" w:sz="4" w:space="0"/>
             <w:insideV w:val="single" w:color="auto" w:sz="4" w:space="0"/>
           </w:tblBorders>
+          <w:tblCellMar>
+            <w:top w:w="0" w:type="dxa"/>
+            <w:left w:w="108" w:type="dxa"/>
+            <w:bottom w:w="0" w:type="dxa"/>
+            <w:right w:w="108" w:type="dxa"/>
+          </w:tblCellMar>
         </w:tblPrEx>
         <w:tc>
           <w:tcPr>
@@ -1594,6 +1660,12 @@
             <w:insideH w:val="single" w:color="auto" w:sz="4" w:space="0"/>
             <w:insideV w:val="single" w:color="auto" w:sz="4" w:space="0"/>
           </w:tblBorders>
+          <w:tblCellMar>
+            <w:top w:w="0" w:type="dxa"/>
+            <w:left w:w="108" w:type="dxa"/>
+            <w:bottom w:w="0" w:type="dxa"/>
+            <w:right w:w="108" w:type="dxa"/>
+          </w:tblCellMar>
         </w:tblPrEx>
         <w:tc>
           <w:tcPr>
@@ -1782,6 +1854,12 @@
             <w:insideH w:val="single" w:color="auto" w:sz="4" w:space="0"/>
             <w:insideV w:val="single" w:color="auto" w:sz="4" w:space="0"/>
           </w:tblBorders>
+          <w:tblCellMar>
+            <w:top w:w="0" w:type="dxa"/>
+            <w:left w:w="108" w:type="dxa"/>
+            <w:bottom w:w="0" w:type="dxa"/>
+            <w:right w:w="108" w:type="dxa"/>
+          </w:tblCellMar>
         </w:tblPrEx>
         <w:tc>
           <w:tcPr>
@@ -3641,8 +3719,6 @@
           <w:lang w:val="en-US" w:eastAsia="zh"/>
         </w:rPr>
       </w:pPr>
-      <w:bookmarkStart w:id="4" w:name="_GoBack"/>
-      <w:bookmarkEnd w:id="4"/>
       <w:r>
         <w:rPr>
           <w:rFonts w:hint="eastAsia"/>
@@ -4604,7 +4680,16 @@
           <w:rFonts w:hint="eastAsia"/>
           <w:lang w:val="en-US" w:eastAsia="zh-CN"/>
         </w:rPr>
-        <w:t>这次选用显式状态机，原因如下：</w:t>
+        <w:t>这次选用隐式</w:t>
+      </w:r>
+      <w:bookmarkStart w:id="4" w:name="_GoBack"/>
+      <w:bookmarkEnd w:id="4"/>
+      <w:r>
+        <w:rPr>
+          <w:rFonts w:hint="eastAsia"/>
+          <w:lang w:val="en-US" w:eastAsia="zh-CN"/>
+        </w:rPr>
+        <w:t>状态机，原因如下：</w:t>
       </w:r>
     </w:p>
     <w:p>

</xml_diff>